<commit_message>
commit finalizujący można rzec
</commit_message>
<xml_diff>
--- a/SRS_Laco_Smokowski.docx
+++ b/SRS_Laco_Smokowski.docx
@@ -1414,67 +1414,51 @@
           <w:sz w:val="32"/>
           <w:szCs w:val="32"/>
         </w:rPr>
-        <w:t>Zwi</w:t>
+        <w:t xml:space="preserve">Zwiększenie różnorodności struktur. </w:t>
+      </w:r>
+    </w:p>
+    <w:p>
+      <w:pPr>
+        <w:rPr>
+          <w:bCs/>
+          <w:sz w:val="32"/>
+          <w:szCs w:val="32"/>
+        </w:rPr>
+      </w:pPr>
+      <w:r>
+        <w:rPr>
+          <w:bCs/>
+          <w:sz w:val="32"/>
+          <w:szCs w:val="32"/>
+        </w:rPr>
+        <w:t>14.01</w:t>
+      </w:r>
+      <w:r>
+        <w:rPr>
+          <w:bCs/>
+          <w:sz w:val="32"/>
+          <w:szCs w:val="32"/>
+        </w:rPr>
+        <w:t>.16</w:t>
+      </w:r>
+      <w:r>
+        <w:rPr>
+          <w:bCs/>
+          <w:sz w:val="32"/>
+          <w:szCs w:val="32"/>
+        </w:rPr>
+        <w:t xml:space="preserve">- </w:t>
+      </w:r>
+      <w:r>
+        <w:rPr>
+          <w:bCs/>
+          <w:sz w:val="32"/>
+          <w:szCs w:val="32"/>
+        </w:rPr>
+        <w:t>Ekran wprowadzająacy.</w:t>
       </w:r>
       <w:bookmarkStart w:id="0" w:name="_GoBack"/>
       <w:bookmarkEnd w:id="0"/>
-      <w:r>
-        <w:rPr>
-          <w:bCs/>
-          <w:sz w:val="32"/>
-          <w:szCs w:val="32"/>
-        </w:rPr>
-        <w:t xml:space="preserve">ększenie różnorodności struktur. </w:t>
-      </w:r>
-    </w:p>
-    <w:p>
-      <w:pPr>
-        <w:rPr>
-          <w:bCs/>
-          <w:sz w:val="32"/>
-          <w:szCs w:val="32"/>
-        </w:rPr>
-      </w:pPr>
-      <w:r>
-        <w:rPr>
-          <w:bCs/>
-          <w:sz w:val="32"/>
-          <w:szCs w:val="32"/>
-        </w:rPr>
-        <w:t>14.01</w:t>
-      </w:r>
-      <w:r>
-        <w:rPr>
-          <w:bCs/>
-          <w:sz w:val="32"/>
-          <w:szCs w:val="32"/>
-        </w:rPr>
-        <w:t>.16</w:t>
-      </w:r>
-      <w:r>
-        <w:rPr>
-          <w:bCs/>
-          <w:sz w:val="32"/>
-          <w:szCs w:val="32"/>
-        </w:rPr>
-        <w:t xml:space="preserve">- </w:t>
-      </w:r>
-      <w:r>
-        <w:rPr>
-          <w:bCs/>
-          <w:sz w:val="32"/>
-          <w:szCs w:val="32"/>
-        </w:rPr>
-        <w:t>Menu pomocy(menu)</w:t>
-      </w:r>
-      <w:r>
-        <w:rPr>
-          <w:bCs/>
-          <w:sz w:val="32"/>
-          <w:szCs w:val="32"/>
-        </w:rPr>
-        <w:t>.</w:t>
-      </w:r>
       <w:r>
         <w:rPr>
           <w:bCs/>
@@ -2985,7 +2969,7 @@
 </file>
 
 <file path=customXml/itemProps1.xml><?xml version="1.0" encoding="utf-8"?>
-<ds:datastoreItem xmlns:ds="http://schemas.openxmlformats.org/officeDocument/2006/customXml" ds:itemID="{D0361EFA-AF6F-43A7-9F95-996C6BEC9F31}">
+<ds:datastoreItem xmlns:ds="http://schemas.openxmlformats.org/officeDocument/2006/customXml" ds:itemID="{AB4B1493-FD37-4378-B5D8-8AB617FECAC5}">
   <ds:schemaRefs>
     <ds:schemaRef ds:uri="http://schemas.openxmlformats.org/officeDocument/2006/bibliography"/>
   </ds:schemaRefs>

</xml_diff>